<commit_message>
"New project, practical assingments all added"
</commit_message>
<xml_diff>
--- a/AWT_LHC1_SET1.docx
+++ b/AWT_LHC1_SET1.docx
@@ -18,7 +18,47 @@
           <w:sz w:val="26"/>
           <w:szCs w:val="26"/>
         </w:rPr>
-        <w:t>Use case 1: Leave Management Portal for a company where employee place leave and there reporting head will allow leave for them. (apply session management tosecure the system using context hook, use MySQL for database, React for front endandnode+express for back-end)</w:t>
+        <w:t xml:space="preserve">Use case 1: Leave Management Portal for a company where employee place leave and there reporting head will allow leave for them. (apply session management </w:t>
+      </w:r>
+      <w:proofErr w:type="spellStart"/>
+      <w:r>
+        <w:rPr>
+          <w:b/>
+          <w:bCs/>
+          <w:sz w:val="26"/>
+          <w:szCs w:val="26"/>
+        </w:rPr>
+        <w:t>tosecure</w:t>
+      </w:r>
+      <w:proofErr w:type="spellEnd"/>
+      <w:r>
+        <w:rPr>
+          <w:b/>
+          <w:bCs/>
+          <w:sz w:val="26"/>
+          <w:szCs w:val="26"/>
+        </w:rPr>
+        <w:t xml:space="preserve"> the system using context hook, use MySQL for database, React for front </w:t>
+      </w:r>
+      <w:proofErr w:type="spellStart"/>
+      <w:r>
+        <w:rPr>
+          <w:b/>
+          <w:bCs/>
+          <w:sz w:val="26"/>
+          <w:szCs w:val="26"/>
+        </w:rPr>
+        <w:t>endandnode+express</w:t>
+      </w:r>
+      <w:proofErr w:type="spellEnd"/>
+      <w:r>
+        <w:rPr>
+          <w:b/>
+          <w:bCs/>
+          <w:sz w:val="26"/>
+          <w:szCs w:val="26"/>
+        </w:rPr>
+        <w:t xml:space="preserve"> for back-end)</w:t>
       </w:r>
     </w:p>
     <w:p>
@@ -50,7 +90,23 @@
           <w:sz w:val="24"/>
           <w:szCs w:val="24"/>
         </w:rPr>
-        <w:t>Create Employee form with basic details department wise, each employee have their reporting head, department and designation Reporting head should be from same department.(validate the form)</w:t>
+        <w:t xml:space="preserve">Create Employee form with basic details department wise, each employee </w:t>
+      </w:r>
+      <w:proofErr w:type="gramStart"/>
+      <w:r>
+        <w:rPr>
+          <w:sz w:val="24"/>
+          <w:szCs w:val="24"/>
+        </w:rPr>
+        <w:t>have</w:t>
+      </w:r>
+      <w:proofErr w:type="gramEnd"/>
+      <w:r>
+        <w:rPr>
+          <w:sz w:val="24"/>
+          <w:szCs w:val="24"/>
+        </w:rPr>
+        <w:t xml:space="preserve"> their reporting head, department and designation Reporting head should be from same department.(validate the form)</w:t>
       </w:r>
       <w:r>
         <w:rPr>
@@ -507,7 +563,15 @@
           <w:sz w:val="24"/>
           <w:szCs w:val="24"/>
         </w:rPr>
-        <w:t xml:space="preserve">Create Leave type Master, for each leave total allowed per year and monthly allowed, if with </w:t>
+        <w:t xml:space="preserve">Create Leave type Master, for each leave total allowed per year and monthly allowed, if </w:t>
+      </w:r>
+      <w:proofErr w:type="gramStart"/>
+      <w:r>
+        <w:rPr>
+          <w:sz w:val="24"/>
+          <w:szCs w:val="24"/>
+        </w:rPr>
+        <w:t xml:space="preserve">with </w:t>
       </w:r>
       <w:r>
         <w:rPr>
@@ -521,7 +585,31 @@
           <w:sz w:val="24"/>
           <w:szCs w:val="24"/>
         </w:rPr>
-        <w:t>pay or without pay(validate the numbers per month &lt; per year)</w:t>
+        <w:t>pay</w:t>
+      </w:r>
+      <w:proofErr w:type="gramEnd"/>
+      <w:r>
+        <w:rPr>
+          <w:sz w:val="24"/>
+          <w:szCs w:val="24"/>
+        </w:rPr>
+        <w:t xml:space="preserve"> or without </w:t>
+      </w:r>
+      <w:proofErr w:type="gramStart"/>
+      <w:r>
+        <w:rPr>
+          <w:sz w:val="24"/>
+          <w:szCs w:val="24"/>
+        </w:rPr>
+        <w:t>pay(</w:t>
+      </w:r>
+      <w:proofErr w:type="gramEnd"/>
+      <w:r>
+        <w:rPr>
+          <w:sz w:val="24"/>
+          <w:szCs w:val="24"/>
+        </w:rPr>
+        <w:t>validate the numbers per month &lt; per year)</w:t>
       </w:r>
     </w:p>
     <w:p>
@@ -755,6 +843,26 @@
           </wp:inline>
         </w:drawing>
       </w:r>
+    </w:p>
+    <w:p>
+      <w:pPr>
+        <w:rPr>
+          <w:b/>
+          <w:bCs/>
+          <w:sz w:val="24"/>
+          <w:szCs w:val="24"/>
+        </w:rPr>
+      </w:pPr>
+    </w:p>
+    <w:p>
+      <w:pPr>
+        <w:rPr>
+          <w:b/>
+          <w:bCs/>
+          <w:sz w:val="24"/>
+          <w:szCs w:val="24"/>
+        </w:rPr>
+      </w:pPr>
     </w:p>
     <w:sectPr>
       <w:headerReference w:type="default" r:id="rId18"/>
@@ -947,12 +1055,21 @@
               <w:sz w:val="28"/>
             </w:rPr>
           </w:pPr>
+          <w:proofErr w:type="spellStart"/>
           <w:r>
             <w:rPr>
               <w:b/>
               <w:sz w:val="28"/>
             </w:rPr>
-            <w:t>Marwadi University</w:t>
+            <w:t>Marwadi</w:t>
+          </w:r>
+          <w:proofErr w:type="spellEnd"/>
+          <w:r>
+            <w:rPr>
+              <w:b/>
+              <w:sz w:val="28"/>
+            </w:rPr>
+            <w:t xml:space="preserve"> University</w:t>
           </w:r>
         </w:p>
         <w:p>

</xml_diff>